<commit_message>
Centre style for chart
</commit_message>
<xml_diff>
--- a/markdown/templates/summary-template.docx
+++ b/markdown/templates/summary-template.docx
@@ -2479,9 +2479,10 @@
     <w:name w:val="Figure_Style"/>
     <w:next w:val="Normal"/>
     <w:qFormat/>
-    <w:rsid w:val="009F3E45"/>
+    <w:rsid w:val="00EA7AA9"/>
     <w:pPr>
       <w:spacing w:after="200"/>
+      <w:jc w:val="center"/>
     </w:pPr>
     <w:rPr>
       <w:rFonts w:ascii="Arial" w:eastAsiaTheme="minorHAnsi" w:hAnsi="Arial" w:cstheme="minorBidi"/>
@@ -2803,7 +2804,7 @@
 </file>
 
 <file path=customXml/itemProps1.xml><?xml version="1.0" encoding="utf-8"?>
-<ds:datastoreItem xmlns:ds="http://schemas.openxmlformats.org/officeDocument/2006/customXml" ds:itemID="{E7A8E33D-54FA-4C53-9400-41A8CFB8B366}">
+<ds:datastoreItem xmlns:ds="http://schemas.openxmlformats.org/officeDocument/2006/customXml" ds:itemID="{C29CACA3-CB00-493E-BE47-0210988780D2}">
   <ds:schemaRefs>
     <ds:schemaRef ds:uri="http://schemas.openxmlformats.org/officeDocument/2006/bibliography"/>
   </ds:schemaRefs>

</xml_diff>